<commit_message>
Assignment 1 Chapter 2 Excerise 4 Final
</commit_message>
<xml_diff>
--- a/Week1/CHyde_CST-201_Chapter2 _Exercise4 .docx
+++ b/Week1/CHyde_CST-201_Chapter2 _Exercise4 .docx
@@ -290,10 +290,7 @@
         <w:t>2</w:t>
       </w:r>
       <w:r>
-        <w:t>(n)))</w:t>
-      </w:r>
-      <w:r>
-        <w:t xml:space="preserve"> </w:t>
+        <w:t xml:space="preserve">(n))) </w:t>
       </w:r>
     </w:p>
     <w:p>
@@ -386,16 +383,7 @@
         <w:t>)</w:t>
       </w:r>
       <w:r>
-        <w:t xml:space="preserve"> </w:t>
-      </w:r>
-      <w:r>
-        <w:t xml:space="preserve">+ </w:t>
-      </w:r>
-      <w:r>
-        <w:t>O</w:t>
-      </w:r>
-      <w:r>
-        <w:t>(– g</w:t>
+        <w:t xml:space="preserve"> + O(– g</w:t>
       </w:r>
       <w:r>
         <w:rPr>
@@ -434,10 +422,7 @@
       </w:r>
       <w:proofErr w:type="gramStart"/>
       <w:r>
-        <w:t xml:space="preserve">) </w:t>
-      </w:r>
-      <w:r>
-        <w:t>!</w:t>
+        <w:t>) !</w:t>
       </w:r>
       <w:proofErr w:type="gramEnd"/>
       <w:r>
@@ -450,22 +435,95 @@
         <w:t>2</w:t>
       </w:r>
       <w:r>
+        <w:t>(n)) or O(-g</w:t>
+      </w:r>
+      <w:r>
+        <w:rPr>
+          <w:vertAlign w:val="subscript"/>
+        </w:rPr>
+        <w:t>2</w:t>
+      </w:r>
+      <w:r>
+        <w:t>(-n) != O(– g</w:t>
+      </w:r>
+      <w:r>
+        <w:rPr>
+          <w:vertAlign w:val="subscript"/>
+        </w:rPr>
+        <w:t>2</w:t>
+      </w:r>
+      <w:r>
         <w:t>(n))</w:t>
       </w:r>
-      <w:r>
-        <w:t xml:space="preserve"> or O(-g</w:t>
-      </w:r>
-      <w:r>
-        <w:rPr>
-          <w:vertAlign w:val="subscript"/>
-        </w:rPr>
-        <w:t>2</w:t>
-      </w:r>
-      <w:r>
-        <w:t xml:space="preserve">(-n) != </w:t>
-      </w:r>
-      <w:r>
-        <w:t>O(– g</w:t>
+    </w:p>
+    <w:p>
+      <w:pPr>
+        <w:rPr>
+          <w:b/>
+        </w:rPr>
+      </w:pPr>
+      <w:r>
+        <w:rPr>
+          <w:b/>
+        </w:rPr>
+        <w:t>Solution for B</w:t>
+      </w:r>
+    </w:p>
+    <w:p>
+      <w:pPr>
+        <w:ind w:left="1440" w:hanging="720"/>
+      </w:pPr>
+      <w:r>
+        <w:t xml:space="preserve">Step 1: </w:t>
+      </w:r>
+      <w:r>
+        <w:t>Again,</w:t>
+      </w:r>
+      <w:r>
+        <w:t xml:space="preserve"> we replace the f(n) functions with their equivalent Big O representations. This time we make the right side follow the multiplication law format to get: </w:t>
+      </w:r>
+    </w:p>
+    <w:p>
+      <w:pPr>
+        <w:ind w:left="720" w:firstLine="720"/>
+      </w:pPr>
+      <w:r>
+        <w:t>O(g</w:t>
+      </w:r>
+      <w:r>
+        <w:rPr>
+          <w:vertAlign w:val="subscript"/>
+        </w:rPr>
+        <w:t>1</w:t>
+      </w:r>
+      <w:r>
+        <w:t>(n))/O(g</w:t>
+      </w:r>
+      <w:r>
+        <w:rPr>
+          <w:vertAlign w:val="subscript"/>
+        </w:rPr>
+        <w:t>2</w:t>
+      </w:r>
+      <w:r>
+        <w:t>(n)</w:t>
+      </w:r>
+      <w:proofErr w:type="gramStart"/>
+      <w:r>
+        <w:t>) ?</w:t>
+      </w:r>
+      <w:proofErr w:type="gramEnd"/>
+      <w:r>
+        <w:t>= O(g</w:t>
+      </w:r>
+      <w:r>
+        <w:rPr>
+          <w:vertAlign w:val="subscript"/>
+        </w:rPr>
+        <w:t>1</w:t>
+      </w:r>
+      <w:r>
+        <w:t>(n) * 1/ g</w:t>
       </w:r>
       <w:r>
         <w:rPr>
@@ -479,29 +537,22 @@
     </w:p>
     <w:p>
       <w:pPr>
-        <w:rPr>
-          <w:b/>
-        </w:rPr>
-      </w:pPr>
-      <w:r>
-        <w:rPr>
-          <w:b/>
-        </w:rPr>
-        <w:t>Solution for B</w:t>
-      </w:r>
-    </w:p>
-    <w:p>
-      <w:pPr>
         <w:ind w:left="1440" w:hanging="720"/>
       </w:pPr>
       <w:r>
-        <w:t xml:space="preserve">Step 1: </w:t>
+        <w:t xml:space="preserve">Step 2: </w:t>
       </w:r>
       <w:r>
         <w:t>Again,</w:t>
       </w:r>
       <w:r>
-        <w:t xml:space="preserve"> we replace the f(n) functions with their equivalent Big O representations. This time we make the right side follow the multiplication law format to get: </w:t>
+        <w:t xml:space="preserve"> we can back this one step further out of the multiplication </w:t>
+      </w:r>
+      <w:r>
+        <w:t>law,</w:t>
+      </w:r>
+      <w:r>
+        <w:t xml:space="preserve"> so we can compare like terms for elimination:</w:t>
       </w:r>
     </w:p>
     <w:p>
@@ -509,173 +560,65 @@
         <w:ind w:left="720" w:firstLine="720"/>
       </w:pPr>
       <w:r>
+        <w:rPr>
+          <w:strike/>
+        </w:rPr>
         <w:t>O(g</w:t>
       </w:r>
       <w:r>
         <w:rPr>
+          <w:strike/>
           <w:vertAlign w:val="subscript"/>
         </w:rPr>
         <w:t>1</w:t>
       </w:r>
       <w:r>
+        <w:rPr>
+          <w:strike/>
+        </w:rPr>
         <w:t>(n))</w:t>
       </w:r>
       <w:r>
-        <w:t>/</w:t>
-      </w:r>
-      <w:r>
+        <w:t>/O(g</w:t>
+      </w:r>
+      <w:r>
+        <w:rPr>
+          <w:vertAlign w:val="subscript"/>
+        </w:rPr>
+        <w:t>2</w:t>
+      </w:r>
+      <w:r>
+        <w:t>(n)</w:t>
+      </w:r>
+      <w:proofErr w:type="gramStart"/>
+      <w:r>
+        <w:t>) ?</w:t>
+      </w:r>
+      <w:proofErr w:type="gramEnd"/>
+      <w:r>
+        <w:t xml:space="preserve">= </w:t>
+      </w:r>
+      <w:r>
+        <w:rPr>
+          <w:strike/>
+        </w:rPr>
         <w:t>O(g</w:t>
       </w:r>
       <w:r>
         <w:rPr>
-          <w:vertAlign w:val="subscript"/>
-        </w:rPr>
-        <w:t>2</w:t>
-      </w:r>
-      <w:r>
-        <w:t>(n)</w:t>
-      </w:r>
-      <w:proofErr w:type="gramStart"/>
-      <w:r>
-        <w:t>) ?</w:t>
-      </w:r>
-      <w:proofErr w:type="gramEnd"/>
-      <w:r>
-        <w:t>= O(g</w:t>
-      </w:r>
-      <w:r>
-        <w:rPr>
+          <w:strike/>
           <w:vertAlign w:val="subscript"/>
         </w:rPr>
         <w:t>1</w:t>
       </w:r>
       <w:r>
-        <w:t xml:space="preserve">(n) </w:t>
-      </w:r>
-      <w:r>
-        <w:t>*</w:t>
-      </w:r>
-      <w:r>
-        <w:t xml:space="preserve"> </w:t>
-      </w:r>
-      <w:r>
-        <w:t>1/</w:t>
-      </w:r>
-      <w:r>
-        <w:t xml:space="preserve"> g</w:t>
-      </w:r>
-      <w:r>
-        <w:rPr>
-          <w:vertAlign w:val="subscript"/>
-        </w:rPr>
-        <w:t>2</w:t>
-      </w:r>
-      <w:r>
-        <w:t>(n))</w:t>
-      </w:r>
-    </w:p>
-    <w:p>
-      <w:pPr>
-        <w:ind w:left="1440" w:hanging="720"/>
-      </w:pPr>
-      <w:r>
-        <w:t xml:space="preserve">Step 2: </w:t>
-      </w:r>
-      <w:r>
-        <w:t>Again,</w:t>
-      </w:r>
-      <w:r>
-        <w:t xml:space="preserve"> we can back this one step further out of the multiplication </w:t>
-      </w:r>
-      <w:r>
-        <w:t>law,</w:t>
-      </w:r>
-      <w:r>
-        <w:t xml:space="preserve"> so we can compare like terms for elimination:</w:t>
-      </w:r>
-    </w:p>
-    <w:p>
-      <w:pPr>
-        <w:ind w:left="720" w:firstLine="720"/>
-      </w:pPr>
-      <w:r>
         <w:rPr>
           <w:strike/>
         </w:rPr>
-        <w:t>O(g</w:t>
-      </w:r>
-      <w:r>
-        <w:rPr>
-          <w:strike/>
-          <w:vertAlign w:val="subscript"/>
-        </w:rPr>
-        <w:t>1</w:t>
-      </w:r>
-      <w:r>
-        <w:rPr>
-          <w:strike/>
-        </w:rPr>
-        <w:t>(n))</w:t>
-      </w:r>
-      <w:r>
-        <w:t>/O(g</w:t>
-      </w:r>
-      <w:r>
-        <w:rPr>
-          <w:vertAlign w:val="subscript"/>
-        </w:rPr>
-        <w:t>2</w:t>
-      </w:r>
-      <w:r>
-        <w:t>(n)</w:t>
-      </w:r>
-      <w:proofErr w:type="gramStart"/>
-      <w:r>
-        <w:t>) ?</w:t>
-      </w:r>
-      <w:proofErr w:type="gramEnd"/>
-      <w:r>
-        <w:t xml:space="preserve">= </w:t>
-      </w:r>
-      <w:r>
-        <w:rPr>
-          <w:strike/>
-        </w:rPr>
-        <w:t>O(g</w:t>
-      </w:r>
-      <w:r>
-        <w:rPr>
-          <w:strike/>
-          <w:vertAlign w:val="subscript"/>
-        </w:rPr>
-        <w:t>1</w:t>
-      </w:r>
-      <w:r>
-        <w:rPr>
-          <w:strike/>
-        </w:rPr>
-        <w:t>(n)</w:t>
-      </w:r>
-      <w:r>
-        <w:rPr>
-          <w:strike/>
-        </w:rPr>
-        <w:t>)</w:t>
-      </w:r>
-      <w:r>
-        <w:rPr>
-          <w:strike/>
-        </w:rPr>
-        <w:t xml:space="preserve"> </w:t>
-      </w:r>
-      <w:r>
-        <w:t xml:space="preserve">* </w:t>
-      </w:r>
-      <w:r>
-        <w:t>O(</w:t>
-      </w:r>
-      <w:r>
-        <w:t>1/ g</w:t>
+        <w:t xml:space="preserve">(n)) </w:t>
+      </w:r>
+      <w:r>
+        <w:t>* O(1/ g</w:t>
       </w:r>
       <w:r>
         <w:rPr>
@@ -714,14 +657,332 @@
       </w:r>
       <w:proofErr w:type="gramStart"/>
       <w:r>
+        <w:t>) !</w:t>
+      </w:r>
+      <w:proofErr w:type="gramEnd"/>
+      <w:r>
+        <w:t>= O(1/ g</w:t>
+      </w:r>
+      <w:r>
+        <w:rPr>
+          <w:vertAlign w:val="subscript"/>
+        </w:rPr>
+        <w:t>2</w:t>
+      </w:r>
+      <w:r>
+        <w:t>(n))</w:t>
+      </w:r>
+    </w:p>
+    <w:p/>
+    <w:p>
+      <w:pPr>
+        <w:rPr>
+          <w:b/>
+        </w:rPr>
+      </w:pPr>
+      <w:r>
+        <w:rPr>
+          <w:b/>
+        </w:rPr>
+        <w:lastRenderedPageBreak/>
+        <w:t>Example for A</w:t>
+      </w:r>
+    </w:p>
+    <w:p>
+      <w:r>
+        <w:tab/>
+        <w:t>Let f</w:t>
+      </w:r>
+      <w:r>
+        <w:rPr>
+          <w:vertAlign w:val="subscript"/>
+        </w:rPr>
+        <w:t>1</w:t>
+      </w:r>
+      <w:r>
+        <w:t>(n) = n</w:t>
+      </w:r>
+      <w:r>
+        <w:rPr>
+          <w:vertAlign w:val="superscript"/>
+        </w:rPr>
+        <w:t>2</w:t>
+      </w:r>
+      <w:r>
+        <w:t xml:space="preserve"> +2n +</w:t>
+      </w:r>
+      <w:proofErr w:type="gramStart"/>
+      <w:r>
+        <w:t xml:space="preserve">1 </w:t>
+      </w:r>
+      <w:r>
+        <w:t xml:space="preserve"> is</w:t>
+      </w:r>
+      <w:proofErr w:type="gramEnd"/>
+      <w:r>
+        <w:t xml:space="preserve"> O(g</w:t>
+      </w:r>
+      <w:r>
+        <w:rPr>
+          <w:vertAlign w:val="subscript"/>
+        </w:rPr>
+        <w:t>1</w:t>
+      </w:r>
+      <w:r>
+        <w:t>(</w:t>
+      </w:r>
+      <w:r>
+        <w:t>n</w:t>
+      </w:r>
+      <w:r>
+        <w:rPr>
+          <w:vertAlign w:val="superscript"/>
+        </w:rPr>
+        <w:t>2</w:t>
+      </w:r>
+      <w:r>
+        <w:t xml:space="preserve">)) </w:t>
+      </w:r>
+      <w:r>
+        <w:t>&amp; Let f</w:t>
+      </w:r>
+      <w:r>
+        <w:rPr>
+          <w:vertAlign w:val="subscript"/>
+        </w:rPr>
+        <w:t>2</w:t>
+      </w:r>
+      <w:r>
+        <w:t xml:space="preserve">(n) = 3n+4 </w:t>
+      </w:r>
+      <w:r>
+        <w:t>is O(g</w:t>
+      </w:r>
+      <w:r>
+        <w:rPr>
+          <w:vertAlign w:val="subscript"/>
+        </w:rPr>
+        <w:t>2</w:t>
+      </w:r>
+      <w:r>
+        <w:t>(n))</w:t>
+      </w:r>
+    </w:p>
+    <w:p>
+      <w:pPr>
+        <w:ind w:firstLine="720"/>
+      </w:pPr>
+      <w:r>
+        <w:t>We then want to distribute the</w:t>
+      </w:r>
+      <w:r>
+        <w:t xml:space="preserve"> -1(</w:t>
+      </w:r>
+      <w:r>
+        <w:t>f</w:t>
+      </w:r>
+      <w:r>
+        <w:rPr>
+          <w:vertAlign w:val="subscript"/>
+        </w:rPr>
+        <w:t>2</w:t>
+      </w:r>
+      <w:r>
+        <w:t>(n)</w:t>
+      </w:r>
+      <w:r>
         <w:t xml:space="preserve">) </w:t>
       </w:r>
       <w:r>
-        <w:t>!</w:t>
+        <w:t>to subtract.</w:t>
+      </w:r>
+    </w:p>
+    <w:p>
+      <w:r>
+        <w:tab/>
+      </w:r>
+      <w:r>
+        <w:tab/>
+        <w:t>n</w:t>
+      </w:r>
+      <w:r>
+        <w:rPr>
+          <w:vertAlign w:val="superscript"/>
+        </w:rPr>
+        <w:t>2</w:t>
+      </w:r>
+      <w:r>
+        <w:t xml:space="preserve"> +2n +1 – 3n - 4 = n</w:t>
+      </w:r>
+      <w:r>
+        <w:rPr>
+          <w:vertAlign w:val="superscript"/>
+        </w:rPr>
+        <w:t>2</w:t>
+      </w:r>
+      <w:r>
+        <w:t xml:space="preserve"> - n </w:t>
+      </w:r>
+    </w:p>
+    <w:p>
+      <w:r>
+        <w:tab/>
+        <w:t>Combine all like terms</w:t>
+      </w:r>
+    </w:p>
+    <w:p>
+      <w:r>
+        <w:tab/>
+      </w:r>
+      <w:r>
+        <w:tab/>
+      </w:r>
+      <w:r>
+        <w:t>n</w:t>
+      </w:r>
+      <w:proofErr w:type="gramStart"/>
+      <w:r>
+        <w:rPr>
+          <w:vertAlign w:val="superscript"/>
+        </w:rPr>
+        <w:t>2</w:t>
+      </w:r>
+      <w:r>
+        <w:t xml:space="preserve"> </w:t>
+      </w:r>
+      <w:r>
+        <w:t xml:space="preserve"> -</w:t>
       </w:r>
       <w:proofErr w:type="gramEnd"/>
       <w:r>
-        <w:t>= O(1/ g</w:t>
+        <w:t xml:space="preserve"> </w:t>
+      </w:r>
+      <w:r>
+        <w:t xml:space="preserve">n </w:t>
+      </w:r>
+      <w:r>
+        <w:t>- 3</w:t>
+      </w:r>
+      <w:r>
+        <w:t xml:space="preserve"> = n</w:t>
+      </w:r>
+      <w:r>
+        <w:rPr>
+          <w:vertAlign w:val="superscript"/>
+        </w:rPr>
+        <w:t>2</w:t>
+      </w:r>
+      <w:r>
+        <w:t xml:space="preserve"> </w:t>
+      </w:r>
+      <w:r>
+        <w:t>–</w:t>
+      </w:r>
+      <w:r>
+        <w:t xml:space="preserve"> n</w:t>
+      </w:r>
+    </w:p>
+    <w:p>
+      <w:r>
+        <w:tab/>
+      </w:r>
+      <w:r>
+        <w:t xml:space="preserve">get the result  </w:t>
+      </w:r>
+    </w:p>
+    <w:p>
+      <w:r>
+        <w:tab/>
+      </w:r>
+      <w:r>
+        <w:tab/>
+      </w:r>
+      <w:r>
+        <w:t>-</w:t>
+      </w:r>
+      <w:proofErr w:type="gramStart"/>
+      <w:r>
+        <w:t>3 !</w:t>
+      </w:r>
+      <w:proofErr w:type="gramEnd"/>
+      <w:r>
+        <w:t>= 0</w:t>
+      </w:r>
+    </w:p>
+    <w:p>
+      <w:pPr>
+        <w:rPr>
+          <w:b/>
+        </w:rPr>
+      </w:pPr>
+      <w:bookmarkStart w:id="0" w:name="_GoBack"/>
+      <w:r>
+        <w:rPr>
+          <w:b/>
+        </w:rPr>
+        <w:t>Example for B</w:t>
+      </w:r>
+    </w:p>
+    <w:bookmarkEnd w:id="0"/>
+    <w:p>
+      <w:r>
+        <w:tab/>
+      </w:r>
+      <w:r>
+        <w:t>Let f</w:t>
+      </w:r>
+      <w:r>
+        <w:rPr>
+          <w:vertAlign w:val="subscript"/>
+        </w:rPr>
+        <w:t>1</w:t>
+      </w:r>
+      <w:r>
+        <w:t>(n) = n</w:t>
+      </w:r>
+      <w:r>
+        <w:rPr>
+          <w:vertAlign w:val="superscript"/>
+        </w:rPr>
+        <w:t>2</w:t>
+      </w:r>
+      <w:r>
+        <w:t xml:space="preserve"> +2n +</w:t>
+      </w:r>
+      <w:proofErr w:type="gramStart"/>
+      <w:r>
+        <w:t>1  is</w:t>
+      </w:r>
+      <w:proofErr w:type="gramEnd"/>
+      <w:r>
+        <w:t xml:space="preserve"> O(g</w:t>
+      </w:r>
+      <w:r>
+        <w:rPr>
+          <w:vertAlign w:val="subscript"/>
+        </w:rPr>
+        <w:t>1</w:t>
+      </w:r>
+      <w:r>
+        <w:t>(n</w:t>
+      </w:r>
+      <w:r>
+        <w:rPr>
+          <w:vertAlign w:val="superscript"/>
+        </w:rPr>
+        <w:t>2</w:t>
+      </w:r>
+      <w:r>
+        <w:t>)) &amp; Let f</w:t>
+      </w:r>
+      <w:r>
+        <w:rPr>
+          <w:vertAlign w:val="subscript"/>
+        </w:rPr>
+        <w:t>2</w:t>
+      </w:r>
+      <w:r>
+        <w:t>(n) = nis O(g</w:t>
       </w:r>
       <w:r>
         <w:rPr>
@@ -732,9 +993,172 @@
       <w:r>
         <w:t>(n))</w:t>
       </w:r>
-      <w:bookmarkStart w:id="0" w:name="_GoBack"/>
-      <w:bookmarkEnd w:id="0"/>
-    </w:p>
+    </w:p>
+    <w:p>
+      <w:pPr>
+        <w:ind w:firstLine="720"/>
+      </w:pPr>
+      <w:r>
+        <w:t>Written out this looks like</w:t>
+      </w:r>
+    </w:p>
+    <w:p>
+      <w:r>
+        <w:tab/>
+      </w:r>
+      <w:r>
+        <w:tab/>
+        <w:t>n</w:t>
+      </w:r>
+      <w:r>
+        <w:rPr>
+          <w:vertAlign w:val="superscript"/>
+        </w:rPr>
+        <w:t>2</w:t>
+      </w:r>
+      <w:r>
+        <w:t xml:space="preserve"> +2n +1</w:t>
+      </w:r>
+      <w:r>
+        <w:t>/</w:t>
+      </w:r>
+      <w:proofErr w:type="gramStart"/>
+      <w:r>
+        <w:t>n</w:t>
+      </w:r>
+      <w:r>
+        <w:t xml:space="preserve"> </w:t>
+      </w:r>
+      <w:r>
+        <w:t xml:space="preserve"> </w:t>
+      </w:r>
+      <w:r>
+        <w:t>=</w:t>
+      </w:r>
+      <w:proofErr w:type="gramEnd"/>
+      <w:r>
+        <w:t xml:space="preserve"> </w:t>
+      </w:r>
+      <w:r>
+        <w:t xml:space="preserve"> </w:t>
+      </w:r>
+      <w:r>
+        <w:t>n</w:t>
+      </w:r>
+      <w:r>
+        <w:rPr>
+          <w:vertAlign w:val="superscript"/>
+        </w:rPr>
+        <w:t>2</w:t>
+      </w:r>
+      <w:r>
+        <w:t>/</w:t>
+      </w:r>
+      <w:r>
+        <w:t xml:space="preserve">n </w:t>
+      </w:r>
+    </w:p>
+    <w:p>
+      <w:r>
+        <w:tab/>
+        <w:t>Combine all like terms</w:t>
+      </w:r>
+    </w:p>
+    <w:p>
+      <w:r>
+        <w:tab/>
+      </w:r>
+      <w:r>
+        <w:tab/>
+      </w:r>
+      <w:proofErr w:type="gramStart"/>
+      <w:r>
+        <w:t xml:space="preserve">n  </w:t>
+      </w:r>
+      <w:r>
+        <w:t>+</w:t>
+      </w:r>
+      <w:proofErr w:type="gramEnd"/>
+      <w:r>
+        <w:t>2</w:t>
+      </w:r>
+      <w:r>
+        <w:t xml:space="preserve"> </w:t>
+      </w:r>
+      <w:r>
+        <w:t>+1/n</w:t>
+      </w:r>
+      <w:r>
+        <w:t xml:space="preserve"> = n</w:t>
+      </w:r>
+    </w:p>
+    <w:p>
+      <w:pPr>
+        <w:ind w:left="720" w:firstLine="720"/>
+      </w:pPr>
+      <w:r>
+        <w:t xml:space="preserve">2 +1/n = </w:t>
+      </w:r>
+      <w:r>
+        <w:t>0</w:t>
+      </w:r>
+    </w:p>
+    <w:p>
+      <w:pPr>
+        <w:ind w:left="720" w:firstLine="720"/>
+      </w:pPr>
+      <w:r>
+        <w:t>-</w:t>
+      </w:r>
+      <w:r>
+        <w:t>2</w:t>
+      </w:r>
+      <w:proofErr w:type="gramStart"/>
+      <w:r>
+        <w:t>n</w:t>
+      </w:r>
+      <w:r>
+        <w:t xml:space="preserve">  =</w:t>
+      </w:r>
+      <w:proofErr w:type="gramEnd"/>
+      <w:r>
+        <w:t xml:space="preserve"> </w:t>
+      </w:r>
+      <w:r>
+        <w:t>1</w:t>
+      </w:r>
+    </w:p>
+    <w:p>
+      <w:pPr>
+        <w:ind w:left="720" w:firstLine="720"/>
+      </w:pPr>
+      <w:r>
+        <w:t xml:space="preserve">n = -1/2 </w:t>
+      </w:r>
+    </w:p>
+    <w:p>
+      <w:r>
+        <w:tab/>
+        <w:t xml:space="preserve">get the result  </w:t>
+      </w:r>
+    </w:p>
+    <w:p>
+      <w:r>
+        <w:tab/>
+      </w:r>
+      <w:r>
+        <w:tab/>
+      </w:r>
+      <w:proofErr w:type="gramStart"/>
+      <w:r>
+        <w:t>n !</w:t>
+      </w:r>
+      <w:proofErr w:type="gramEnd"/>
+      <w:r>
+        <w:t xml:space="preserve">= |-1/2| N must be positive. </w:t>
+      </w:r>
+    </w:p>
+    <w:p/>
     <w:sectPr>
       <w:pgSz w:w="12240" w:h="15840"/>
       <w:pgMar w:top="1440" w:right="1440" w:bottom="1440" w:left="1440" w:header="720" w:footer="720" w:gutter="0"/>

</xml_diff>